<commit_message>
Se organizan documentos finales
</commit_message>
<xml_diff>
--- a/DOCUMENTOS FINALES/Entregas/DIAGRAMA DE ACTIVIDADES.docx
+++ b/DOCUMENTOS FINALES/Entregas/DIAGRAMA DE ACTIVIDADES.docx
@@ -337,36 +337,54 @@
           <w:sz w:val="56"/>
           <w:szCs w:val="56"/>
         </w:rPr>
-        <w:t>DIAGRAMAS DE ACTIVIDADES</w:t>
-      </w:r>
-    </w:p>
-    <w:p>
-      <w:pPr>
-        <w:jc w:val="center"/>
+        <w:t>DIAGRAMAS</w:t>
+      </w:r>
+      <w:r>
         <w:rPr>
           <w:rFonts w:ascii="Arial" w:hAnsi="Arial" w:cs="Arial"/>
           <w:b/>
           <w:sz w:val="56"/>
           <w:szCs w:val="56"/>
         </w:rPr>
-      </w:pPr>
-    </w:p>
-    <w:p>
-      <w:pPr>
-        <w:jc w:val="center"/>
+        <w:t xml:space="preserve"> DE </w:t>
+      </w:r>
+      <w:r>
         <w:rPr>
           <w:rFonts w:ascii="Arial" w:hAnsi="Arial" w:cs="Arial"/>
           <w:b/>
           <w:sz w:val="56"/>
           <w:szCs w:val="56"/>
         </w:rPr>
-      </w:pPr>
+        <w:t>ACTIVIDADES</w:t>
+      </w:r>
     </w:p>
     <w:p>
       <w:pPr>
         <w:jc w:val="center"/>
         <w:rPr>
           <w:rFonts w:ascii="Arial" w:hAnsi="Arial" w:cs="Arial"/>
+          <w:b/>
+          <w:sz w:val="56"/>
+          <w:szCs w:val="56"/>
+        </w:rPr>
+      </w:pPr>
+    </w:p>
+    <w:p>
+      <w:pPr>
+        <w:jc w:val="center"/>
+        <w:rPr>
+          <w:rFonts w:ascii="Arial" w:hAnsi="Arial" w:cs="Arial"/>
+          <w:b/>
+          <w:sz w:val="56"/>
+          <w:szCs w:val="56"/>
+        </w:rPr>
+      </w:pPr>
+    </w:p>
+    <w:p>
+      <w:pPr>
+        <w:jc w:val="center"/>
+        <w:rPr>
+          <w:rFonts w:ascii="Arial" w:hAnsi="Arial" w:cs="Arial"/>
           <w:sz w:val="24"/>
           <w:szCs w:val="24"/>
         </w:rPr>
@@ -476,44 +494,44 @@
           <w:sz w:val="24"/>
           <w:szCs w:val="24"/>
         </w:rPr>
-        <w:t>21</w:t>
-      </w:r>
-      <w:r>
-        <w:rPr>
-          <w:rFonts w:ascii="Arial" w:hAnsi="Arial" w:cs="Arial"/>
-          <w:sz w:val="24"/>
-          <w:szCs w:val="24"/>
-        </w:rPr>
-        <w:t xml:space="preserve"> de </w:t>
-      </w:r>
-      <w:r>
-        <w:rPr>
-          <w:rFonts w:ascii="Arial" w:hAnsi="Arial" w:cs="Arial"/>
-          <w:sz w:val="24"/>
-          <w:szCs w:val="24"/>
-        </w:rPr>
-        <w:t>septiembre</w:t>
-      </w:r>
-      <w:r>
-        <w:rPr>
-          <w:rFonts w:ascii="Arial" w:hAnsi="Arial" w:cs="Arial"/>
-          <w:sz w:val="24"/>
-          <w:szCs w:val="24"/>
-        </w:rPr>
-        <w:t xml:space="preserve"> del 2017</w:t>
-      </w:r>
-    </w:p>
-    <w:p>
-      <w:pPr>
-        <w:jc w:val="right"/>
-        <w:rPr>
-          <w:rFonts w:ascii="Arial" w:hAnsi="Arial" w:cs="Arial"/>
-          <w:sz w:val="24"/>
-          <w:szCs w:val="24"/>
-        </w:rPr>
-      </w:pPr>
+        <w:t>30</w:t>
+      </w:r>
       <w:bookmarkStart w:id="0" w:name="_GoBack"/>
       <w:bookmarkEnd w:id="0"/>
+      <w:r>
+        <w:rPr>
+          <w:rFonts w:ascii="Arial" w:hAnsi="Arial" w:cs="Arial"/>
+          <w:sz w:val="24"/>
+          <w:szCs w:val="24"/>
+        </w:rPr>
+        <w:t xml:space="preserve"> de </w:t>
+      </w:r>
+      <w:r>
+        <w:rPr>
+          <w:rFonts w:ascii="Arial" w:hAnsi="Arial" w:cs="Arial"/>
+          <w:sz w:val="24"/>
+          <w:szCs w:val="24"/>
+        </w:rPr>
+        <w:t>septiembre</w:t>
+      </w:r>
+      <w:r>
+        <w:rPr>
+          <w:rFonts w:ascii="Arial" w:hAnsi="Arial" w:cs="Arial"/>
+          <w:sz w:val="24"/>
+          <w:szCs w:val="24"/>
+        </w:rPr>
+        <w:t xml:space="preserve"> del 2017</w:t>
+      </w:r>
+    </w:p>
+    <w:p>
+      <w:pPr>
+        <w:jc w:val="right"/>
+        <w:rPr>
+          <w:rFonts w:ascii="Arial" w:hAnsi="Arial" w:cs="Arial"/>
+          <w:sz w:val="24"/>
+          <w:szCs w:val="24"/>
+        </w:rPr>
+      </w:pPr>
     </w:p>
     <w:p>
       <w:pPr>
@@ -601,7 +619,7 @@
         </w:rPr>
         <w:fldChar w:fldCharType="separate"/>
       </w:r>
-      <w:hyperlink w:anchor="_Toc493779335" w:history="1">
+      <w:hyperlink w:anchor="_Toc494641422" w:history="1">
         <w:r>
           <w:rPr>
             <w:rStyle w:val="Hipervnculo"/>
@@ -647,7 +665,7 @@
             <w:noProof/>
             <w:webHidden/>
           </w:rPr>
-          <w:instrText xml:space="preserve"> PAGEREF _Toc493779335 \h </w:instrText>
+          <w:instrText xml:space="preserve"> PAGEREF _Toc494641422 \h </w:instrText>
         </w:r>
         <w:r>
           <w:rPr>
@@ -680,6 +698,558 @@
     </w:p>
     <w:p>
       <w:pPr>
+        <w:pStyle w:val="TDC1"/>
+        <w:tabs>
+          <w:tab w:val="left" w:pos="440"/>
+          <w:tab w:val="right" w:leader="dot" w:pos="8828"/>
+        </w:tabs>
+        <w:rPr>
+          <w:rFonts w:asciiTheme="minorHAnsi" w:eastAsiaTheme="minorEastAsia" w:hAnsiTheme="minorHAnsi"/>
+          <w:b w:val="0"/>
+          <w:noProof/>
+          <w:sz w:val="22"/>
+          <w:lang w:eastAsia="es-CO"/>
+        </w:rPr>
+      </w:pPr>
+      <w:hyperlink w:anchor="_Toc494641423" w:history="1">
+        <w:r>
+          <w:rPr>
+            <w:rStyle w:val="Hipervnculo"/>
+            <w:rFonts w:cs="Arial"/>
+            <w:noProof/>
+          </w:rPr>
+          <w:t>2.</w:t>
+        </w:r>
+        <w:r>
+          <w:rPr>
+            <w:rFonts w:asciiTheme="minorHAnsi" w:eastAsiaTheme="minorEastAsia" w:hAnsiTheme="minorHAnsi"/>
+            <w:b w:val="0"/>
+            <w:noProof/>
+            <w:sz w:val="22"/>
+            <w:lang w:eastAsia="es-CO"/>
+          </w:rPr>
+          <w:tab/>
+        </w:r>
+        <w:r>
+          <w:rPr>
+            <w:rStyle w:val="Hipervnculo"/>
+            <w:rFonts w:cs="Arial"/>
+            <w:noProof/>
+          </w:rPr>
+          <w:t>Diagrama de actividades Verificación de Ingreso</w:t>
+        </w:r>
+        <w:r>
+          <w:rPr>
+            <w:noProof/>
+            <w:webHidden/>
+          </w:rPr>
+          <w:tab/>
+        </w:r>
+        <w:r>
+          <w:rPr>
+            <w:noProof/>
+            <w:webHidden/>
+          </w:rPr>
+          <w:fldChar w:fldCharType="begin"/>
+        </w:r>
+        <w:r>
+          <w:rPr>
+            <w:noProof/>
+            <w:webHidden/>
+          </w:rPr>
+          <w:instrText xml:space="preserve"> PAGEREF _Toc494641423 \h </w:instrText>
+        </w:r>
+        <w:r>
+          <w:rPr>
+            <w:noProof/>
+            <w:webHidden/>
+          </w:rPr>
+        </w:r>
+        <w:r>
+          <w:rPr>
+            <w:noProof/>
+            <w:webHidden/>
+          </w:rPr>
+          <w:fldChar w:fldCharType="separate"/>
+        </w:r>
+        <w:r>
+          <w:rPr>
+            <w:noProof/>
+            <w:webHidden/>
+          </w:rPr>
+          <w:t>5</w:t>
+        </w:r>
+        <w:r>
+          <w:rPr>
+            <w:noProof/>
+            <w:webHidden/>
+          </w:rPr>
+          <w:fldChar w:fldCharType="end"/>
+        </w:r>
+      </w:hyperlink>
+    </w:p>
+    <w:p>
+      <w:pPr>
+        <w:pStyle w:val="TDC1"/>
+        <w:tabs>
+          <w:tab w:val="left" w:pos="440"/>
+          <w:tab w:val="right" w:leader="dot" w:pos="8828"/>
+        </w:tabs>
+        <w:rPr>
+          <w:rFonts w:asciiTheme="minorHAnsi" w:eastAsiaTheme="minorEastAsia" w:hAnsiTheme="minorHAnsi"/>
+          <w:b w:val="0"/>
+          <w:noProof/>
+          <w:sz w:val="22"/>
+          <w:lang w:eastAsia="es-CO"/>
+        </w:rPr>
+      </w:pPr>
+      <w:hyperlink w:anchor="_Toc494641424" w:history="1">
+        <w:r>
+          <w:rPr>
+            <w:rStyle w:val="Hipervnculo"/>
+            <w:rFonts w:cs="Arial"/>
+            <w:noProof/>
+          </w:rPr>
+          <w:t>3.</w:t>
+        </w:r>
+        <w:r>
+          <w:rPr>
+            <w:rFonts w:asciiTheme="minorHAnsi" w:eastAsiaTheme="minorEastAsia" w:hAnsiTheme="minorHAnsi"/>
+            <w:b w:val="0"/>
+            <w:noProof/>
+            <w:sz w:val="22"/>
+            <w:lang w:eastAsia="es-CO"/>
+          </w:rPr>
+          <w:tab/>
+        </w:r>
+        <w:r>
+          <w:rPr>
+            <w:rStyle w:val="Hipervnculo"/>
+            <w:rFonts w:cs="Arial"/>
+            <w:noProof/>
+          </w:rPr>
+          <w:t>Diagrama de actividades Publicación de Anuncios</w:t>
+        </w:r>
+        <w:r>
+          <w:rPr>
+            <w:noProof/>
+            <w:webHidden/>
+          </w:rPr>
+          <w:tab/>
+        </w:r>
+        <w:r>
+          <w:rPr>
+            <w:noProof/>
+            <w:webHidden/>
+          </w:rPr>
+          <w:fldChar w:fldCharType="begin"/>
+        </w:r>
+        <w:r>
+          <w:rPr>
+            <w:noProof/>
+            <w:webHidden/>
+          </w:rPr>
+          <w:instrText xml:space="preserve"> PAGEREF _Toc494641424 \h </w:instrText>
+        </w:r>
+        <w:r>
+          <w:rPr>
+            <w:noProof/>
+            <w:webHidden/>
+          </w:rPr>
+        </w:r>
+        <w:r>
+          <w:rPr>
+            <w:noProof/>
+            <w:webHidden/>
+          </w:rPr>
+          <w:fldChar w:fldCharType="separate"/>
+        </w:r>
+        <w:r>
+          <w:rPr>
+            <w:noProof/>
+            <w:webHidden/>
+          </w:rPr>
+          <w:t>6</w:t>
+        </w:r>
+        <w:r>
+          <w:rPr>
+            <w:noProof/>
+            <w:webHidden/>
+          </w:rPr>
+          <w:fldChar w:fldCharType="end"/>
+        </w:r>
+      </w:hyperlink>
+    </w:p>
+    <w:p>
+      <w:pPr>
+        <w:pStyle w:val="TDC1"/>
+        <w:tabs>
+          <w:tab w:val="left" w:pos="440"/>
+          <w:tab w:val="right" w:leader="dot" w:pos="8828"/>
+        </w:tabs>
+        <w:rPr>
+          <w:rFonts w:asciiTheme="minorHAnsi" w:eastAsiaTheme="minorEastAsia" w:hAnsiTheme="minorHAnsi"/>
+          <w:b w:val="0"/>
+          <w:noProof/>
+          <w:sz w:val="22"/>
+          <w:lang w:eastAsia="es-CO"/>
+        </w:rPr>
+      </w:pPr>
+      <w:hyperlink w:anchor="_Toc494641425" w:history="1">
+        <w:r>
+          <w:rPr>
+            <w:rStyle w:val="Hipervnculo"/>
+            <w:rFonts w:cs="Arial"/>
+            <w:noProof/>
+          </w:rPr>
+          <w:t>4.</w:t>
+        </w:r>
+        <w:r>
+          <w:rPr>
+            <w:rFonts w:asciiTheme="minorHAnsi" w:eastAsiaTheme="minorEastAsia" w:hAnsiTheme="minorHAnsi"/>
+            <w:b w:val="0"/>
+            <w:noProof/>
+            <w:sz w:val="22"/>
+            <w:lang w:eastAsia="es-CO"/>
+          </w:rPr>
+          <w:tab/>
+        </w:r>
+        <w:r>
+          <w:rPr>
+            <w:rStyle w:val="Hipervnculo"/>
+            <w:rFonts w:cs="Arial"/>
+            <w:noProof/>
+          </w:rPr>
+          <w:t>Diagrama de actividades Listar Anuncios</w:t>
+        </w:r>
+        <w:r>
+          <w:rPr>
+            <w:noProof/>
+            <w:webHidden/>
+          </w:rPr>
+          <w:tab/>
+        </w:r>
+        <w:r>
+          <w:rPr>
+            <w:noProof/>
+            <w:webHidden/>
+          </w:rPr>
+          <w:fldChar w:fldCharType="begin"/>
+        </w:r>
+        <w:r>
+          <w:rPr>
+            <w:noProof/>
+            <w:webHidden/>
+          </w:rPr>
+          <w:instrText xml:space="preserve"> PAGEREF _Toc494641425 \h </w:instrText>
+        </w:r>
+        <w:r>
+          <w:rPr>
+            <w:noProof/>
+            <w:webHidden/>
+          </w:rPr>
+        </w:r>
+        <w:r>
+          <w:rPr>
+            <w:noProof/>
+            <w:webHidden/>
+          </w:rPr>
+          <w:fldChar w:fldCharType="separate"/>
+        </w:r>
+        <w:r>
+          <w:rPr>
+            <w:noProof/>
+            <w:webHidden/>
+          </w:rPr>
+          <w:t>7</w:t>
+        </w:r>
+        <w:r>
+          <w:rPr>
+            <w:noProof/>
+            <w:webHidden/>
+          </w:rPr>
+          <w:fldChar w:fldCharType="end"/>
+        </w:r>
+      </w:hyperlink>
+    </w:p>
+    <w:p>
+      <w:pPr>
+        <w:pStyle w:val="TDC1"/>
+        <w:tabs>
+          <w:tab w:val="left" w:pos="440"/>
+          <w:tab w:val="right" w:leader="dot" w:pos="8828"/>
+        </w:tabs>
+        <w:rPr>
+          <w:rFonts w:asciiTheme="minorHAnsi" w:eastAsiaTheme="minorEastAsia" w:hAnsiTheme="minorHAnsi"/>
+          <w:b w:val="0"/>
+          <w:noProof/>
+          <w:sz w:val="22"/>
+          <w:lang w:eastAsia="es-CO"/>
+        </w:rPr>
+      </w:pPr>
+      <w:hyperlink w:anchor="_Toc494641426" w:history="1">
+        <w:r>
+          <w:rPr>
+            <w:rStyle w:val="Hipervnculo"/>
+            <w:rFonts w:cs="Arial"/>
+            <w:noProof/>
+          </w:rPr>
+          <w:t>5.</w:t>
+        </w:r>
+        <w:r>
+          <w:rPr>
+            <w:rFonts w:asciiTheme="minorHAnsi" w:eastAsiaTheme="minorEastAsia" w:hAnsiTheme="minorHAnsi"/>
+            <w:b w:val="0"/>
+            <w:noProof/>
+            <w:sz w:val="22"/>
+            <w:lang w:eastAsia="es-CO"/>
+          </w:rPr>
+          <w:tab/>
+        </w:r>
+        <w:r>
+          <w:rPr>
+            <w:rStyle w:val="Hipervnculo"/>
+            <w:rFonts w:cs="Arial"/>
+            <w:noProof/>
+          </w:rPr>
+          <w:t>Diagrama de actividades Crear Categoría</w:t>
+        </w:r>
+        <w:r>
+          <w:rPr>
+            <w:noProof/>
+            <w:webHidden/>
+          </w:rPr>
+          <w:tab/>
+        </w:r>
+        <w:r>
+          <w:rPr>
+            <w:noProof/>
+            <w:webHidden/>
+          </w:rPr>
+          <w:fldChar w:fldCharType="begin"/>
+        </w:r>
+        <w:r>
+          <w:rPr>
+            <w:noProof/>
+            <w:webHidden/>
+          </w:rPr>
+          <w:instrText xml:space="preserve"> PAGEREF _Toc494641426 \h </w:instrText>
+        </w:r>
+        <w:r>
+          <w:rPr>
+            <w:noProof/>
+            <w:webHidden/>
+          </w:rPr>
+        </w:r>
+        <w:r>
+          <w:rPr>
+            <w:noProof/>
+            <w:webHidden/>
+          </w:rPr>
+          <w:fldChar w:fldCharType="separate"/>
+        </w:r>
+        <w:r>
+          <w:rPr>
+            <w:noProof/>
+            <w:webHidden/>
+          </w:rPr>
+          <w:t>7</w:t>
+        </w:r>
+        <w:r>
+          <w:rPr>
+            <w:noProof/>
+            <w:webHidden/>
+          </w:rPr>
+          <w:fldChar w:fldCharType="end"/>
+        </w:r>
+      </w:hyperlink>
+    </w:p>
+    <w:p>
+      <w:pPr>
+        <w:pStyle w:val="TDC1"/>
+        <w:tabs>
+          <w:tab w:val="left" w:pos="440"/>
+          <w:tab w:val="right" w:leader="dot" w:pos="8828"/>
+        </w:tabs>
+        <w:rPr>
+          <w:rFonts w:asciiTheme="minorHAnsi" w:eastAsiaTheme="minorEastAsia" w:hAnsiTheme="minorHAnsi"/>
+          <w:b w:val="0"/>
+          <w:noProof/>
+          <w:sz w:val="22"/>
+          <w:lang w:eastAsia="es-CO"/>
+        </w:rPr>
+      </w:pPr>
+      <w:hyperlink w:anchor="_Toc494641427" w:history="1">
+        <w:r>
+          <w:rPr>
+            <w:rStyle w:val="Hipervnculo"/>
+            <w:rFonts w:cs="Arial"/>
+            <w:noProof/>
+          </w:rPr>
+          <w:t>6.</w:t>
+        </w:r>
+        <w:r>
+          <w:rPr>
+            <w:rFonts w:asciiTheme="minorHAnsi" w:eastAsiaTheme="minorEastAsia" w:hAnsiTheme="minorHAnsi"/>
+            <w:b w:val="0"/>
+            <w:noProof/>
+            <w:sz w:val="22"/>
+            <w:lang w:eastAsia="es-CO"/>
+          </w:rPr>
+          <w:tab/>
+        </w:r>
+        <w:r>
+          <w:rPr>
+            <w:rStyle w:val="Hipervnculo"/>
+            <w:rFonts w:cs="Arial"/>
+            <w:noProof/>
+          </w:rPr>
+          <w:t>Diagrama de actividades Mi Perfil</w:t>
+        </w:r>
+        <w:r>
+          <w:rPr>
+            <w:noProof/>
+            <w:webHidden/>
+          </w:rPr>
+          <w:tab/>
+        </w:r>
+        <w:r>
+          <w:rPr>
+            <w:noProof/>
+            <w:webHidden/>
+          </w:rPr>
+          <w:fldChar w:fldCharType="begin"/>
+        </w:r>
+        <w:r>
+          <w:rPr>
+            <w:noProof/>
+            <w:webHidden/>
+          </w:rPr>
+          <w:instrText xml:space="preserve"> PAGEREF _Toc494641427 \h </w:instrText>
+        </w:r>
+        <w:r>
+          <w:rPr>
+            <w:noProof/>
+            <w:webHidden/>
+          </w:rPr>
+        </w:r>
+        <w:r>
+          <w:rPr>
+            <w:noProof/>
+            <w:webHidden/>
+          </w:rPr>
+          <w:fldChar w:fldCharType="separate"/>
+        </w:r>
+        <w:r>
+          <w:rPr>
+            <w:noProof/>
+            <w:webHidden/>
+          </w:rPr>
+          <w:t>8</w:t>
+        </w:r>
+        <w:r>
+          <w:rPr>
+            <w:noProof/>
+            <w:webHidden/>
+          </w:rPr>
+          <w:fldChar w:fldCharType="end"/>
+        </w:r>
+      </w:hyperlink>
+    </w:p>
+    <w:p>
+      <w:pPr>
+        <w:pStyle w:val="TDC1"/>
+        <w:tabs>
+          <w:tab w:val="left" w:pos="440"/>
+          <w:tab w:val="right" w:leader="dot" w:pos="8828"/>
+        </w:tabs>
+        <w:rPr>
+          <w:rFonts w:asciiTheme="minorHAnsi" w:eastAsiaTheme="minorEastAsia" w:hAnsiTheme="minorHAnsi"/>
+          <w:b w:val="0"/>
+          <w:noProof/>
+          <w:sz w:val="22"/>
+          <w:lang w:eastAsia="es-CO"/>
+        </w:rPr>
+      </w:pPr>
+      <w:hyperlink w:anchor="_Toc494641428" w:history="1">
+        <w:r>
+          <w:rPr>
+            <w:rStyle w:val="Hipervnculo"/>
+            <w:rFonts w:cs="Arial"/>
+            <w:noProof/>
+          </w:rPr>
+          <w:t>7.</w:t>
+        </w:r>
+        <w:r>
+          <w:rPr>
+            <w:rFonts w:asciiTheme="minorHAnsi" w:eastAsiaTheme="minorEastAsia" w:hAnsiTheme="minorHAnsi"/>
+            <w:b w:val="0"/>
+            <w:noProof/>
+            <w:sz w:val="22"/>
+            <w:lang w:eastAsia="es-CO"/>
+          </w:rPr>
+          <w:tab/>
+        </w:r>
+        <w:r>
+          <w:rPr>
+            <w:rStyle w:val="Hipervnculo"/>
+            <w:rFonts w:cs="Arial"/>
+            <w:noProof/>
+          </w:rPr>
+          <w:t>Diagrama de actividades Notificaciones</w:t>
+        </w:r>
+        <w:r>
+          <w:rPr>
+            <w:noProof/>
+            <w:webHidden/>
+          </w:rPr>
+          <w:tab/>
+        </w:r>
+        <w:r>
+          <w:rPr>
+            <w:noProof/>
+            <w:webHidden/>
+          </w:rPr>
+          <w:fldChar w:fldCharType="begin"/>
+        </w:r>
+        <w:r>
+          <w:rPr>
+            <w:noProof/>
+            <w:webHidden/>
+          </w:rPr>
+          <w:instrText xml:space="preserve"> PAGEREF _Toc494641428 \h </w:instrText>
+        </w:r>
+        <w:r>
+          <w:rPr>
+            <w:noProof/>
+            <w:webHidden/>
+          </w:rPr>
+        </w:r>
+        <w:r>
+          <w:rPr>
+            <w:noProof/>
+            <w:webHidden/>
+          </w:rPr>
+          <w:fldChar w:fldCharType="separate"/>
+        </w:r>
+        <w:r>
+          <w:rPr>
+            <w:noProof/>
+            <w:webHidden/>
+          </w:rPr>
+          <w:t>9</w:t>
+        </w:r>
+        <w:r>
+          <w:rPr>
+            <w:noProof/>
+            <w:webHidden/>
+          </w:rPr>
+          <w:fldChar w:fldCharType="end"/>
+        </w:r>
+      </w:hyperlink>
+    </w:p>
+    <w:p>
+      <w:pPr>
         <w:jc w:val="both"/>
         <w:rPr>
           <w:rFonts w:ascii="Arial" w:hAnsi="Arial" w:cs="Arial"/>
@@ -695,56 +1265,6 @@
         </w:rPr>
         <w:fldChar w:fldCharType="end"/>
       </w:r>
-    </w:p>
-    <w:p>
-      <w:pPr>
-        <w:jc w:val="right"/>
-        <w:rPr>
-          <w:rFonts w:ascii="Arial" w:hAnsi="Arial" w:cs="Arial"/>
-          <w:sz w:val="24"/>
-          <w:szCs w:val="24"/>
-        </w:rPr>
-      </w:pPr>
-    </w:p>
-    <w:p>
-      <w:pPr>
-        <w:jc w:val="right"/>
-        <w:rPr>
-          <w:rFonts w:ascii="Arial" w:hAnsi="Arial" w:cs="Arial"/>
-          <w:sz w:val="24"/>
-          <w:szCs w:val="24"/>
-        </w:rPr>
-      </w:pPr>
-    </w:p>
-    <w:p>
-      <w:pPr>
-        <w:jc w:val="right"/>
-        <w:rPr>
-          <w:rFonts w:ascii="Arial" w:hAnsi="Arial" w:cs="Arial"/>
-          <w:sz w:val="24"/>
-          <w:szCs w:val="24"/>
-        </w:rPr>
-      </w:pPr>
-    </w:p>
-    <w:p>
-      <w:pPr>
-        <w:jc w:val="right"/>
-        <w:rPr>
-          <w:rFonts w:ascii="Arial" w:hAnsi="Arial" w:cs="Arial"/>
-          <w:sz w:val="24"/>
-          <w:szCs w:val="24"/>
-        </w:rPr>
-      </w:pPr>
-    </w:p>
-    <w:p>
-      <w:pPr>
-        <w:jc w:val="right"/>
-        <w:rPr>
-          <w:rFonts w:ascii="Arial" w:hAnsi="Arial" w:cs="Arial"/>
-          <w:sz w:val="24"/>
-          <w:szCs w:val="24"/>
-        </w:rPr>
-      </w:pPr>
     </w:p>
     <w:p>
       <w:pPr>
@@ -912,33 +1432,65 @@
           <w:szCs w:val="24"/>
         </w:rPr>
       </w:pPr>
-      <w:bookmarkStart w:id="1" w:name="_Toc493779335"/>
-      <w:r>
-        <w:rPr>
-          <w:rFonts w:ascii="Arial" w:hAnsi="Arial" w:cs="Arial"/>
-          <w:b/>
-          <w:sz w:val="24"/>
-          <w:szCs w:val="24"/>
-        </w:rPr>
-        <w:t xml:space="preserve">Diagrama de actividades </w:t>
+      <w:bookmarkStart w:id="1" w:name="_Toc494641422"/>
+      <w:r>
+        <w:rPr>
+          <w:rFonts w:ascii="Arial" w:hAnsi="Arial" w:cs="Arial"/>
+          <w:b/>
+          <w:sz w:val="24"/>
+          <w:szCs w:val="24"/>
+        </w:rPr>
+        <w:t>D</w:t>
+      </w:r>
+      <w:r>
+        <w:rPr>
+          <w:rFonts w:ascii="Arial" w:hAnsi="Arial" w:cs="Arial"/>
+          <w:b/>
+          <w:sz w:val="24"/>
+          <w:szCs w:val="24"/>
+        </w:rPr>
+        <w:t xml:space="preserve">iagrama de </w:t>
+      </w:r>
+      <w:r>
+        <w:rPr>
+          <w:rFonts w:ascii="Arial" w:hAnsi="Arial" w:cs="Arial"/>
+          <w:b/>
+          <w:sz w:val="24"/>
+          <w:szCs w:val="24"/>
+        </w:rPr>
+        <w:t>actividades</w:t>
+      </w:r>
+      <w:r>
+        <w:rPr>
+          <w:rFonts w:ascii="Arial" w:hAnsi="Arial" w:cs="Arial"/>
+          <w:b/>
+          <w:sz w:val="24"/>
+          <w:szCs w:val="24"/>
+        </w:rPr>
+        <w:t xml:space="preserve"> Registro de Usuarios</w:t>
       </w:r>
       <w:bookmarkEnd w:id="1"/>
     </w:p>
     <w:p>
       <w:pPr>
         <w:pStyle w:val="Prrafodelista"/>
-        <w:ind w:left="0"/>
         <w:jc w:val="both"/>
+        <w:rPr>
+          <w:rFonts w:ascii="Arial" w:hAnsi="Arial" w:cs="Arial"/>
+          <w:b/>
+          <w:sz w:val="24"/>
+          <w:szCs w:val="24"/>
+        </w:rPr>
       </w:pPr>
       <w:r>
         <w:rPr>
           <w:noProof/>
         </w:rPr>
         <w:drawing>
-          <wp:inline distT="0" distB="0" distL="0" distR="0" wp14:anchorId="5458BFC2" wp14:editId="1ADABFC8">
-            <wp:extent cx="5743575" cy="7423484"/>
-            <wp:effectExtent l="0" t="0" r="0" b="6350"/>
-            <wp:docPr id="1" name="Imagen 1"/>
+          <wp:inline distT="0" distB="0" distL="0" distR="0">
+            <wp:extent cx="4876800" cy="7236930"/>
+            <wp:effectExtent l="0" t="0" r="0" b="2540"/>
+            <wp:docPr id="3" name="Imagen 3" descr="C:\Users\ACER-PC\AppData\Local\Microsoft\Windows\INetCache\Content.Word\DIAGRAMA_ACTIVIDADES_REG_USUARIO.JPEG"/>
             <wp:cNvGraphicFramePr>
               <a:graphicFrameLocks xmlns:a="http://schemas.openxmlformats.org/drawingml/2006/main" noChangeAspect="1"/>
             </wp:cNvGraphicFramePr>
@@ -946,23 +1498,36 @@
               <a:graphicData uri="http://schemas.openxmlformats.org/drawingml/2006/picture">
                 <pic:pic xmlns:pic="http://schemas.openxmlformats.org/drawingml/2006/picture">
                   <pic:nvPicPr>
-                    <pic:cNvPr id="1" name=""/>
-                    <pic:cNvPicPr/>
+                    <pic:cNvPr id="0" name="Picture 1" descr="C:\Users\ACER-PC\AppData\Local\Microsoft\Windows\INetCache\Content.Word\DIAGRAMA_ACTIVIDADES_REG_USUARIO.JPEG"/>
+                    <pic:cNvPicPr>
+                      <a:picLocks noChangeAspect="1" noChangeArrowheads="1"/>
+                    </pic:cNvPicPr>
                   </pic:nvPicPr>
                   <pic:blipFill>
-                    <a:blip r:embed="rId8"/>
+                    <a:blip r:embed="rId6">
+                      <a:extLst>
+                        <a:ext uri="{28A0092B-C50C-407E-A947-70E740481C1C}">
+                          <a14:useLocalDpi xmlns:a14="http://schemas.microsoft.com/office/drawing/2010/main" val="0"/>
+                        </a:ext>
+                      </a:extLst>
+                    </a:blip>
+                    <a:srcRect/>
                     <a:stretch>
                       <a:fillRect/>
                     </a:stretch>
                   </pic:blipFill>
-                  <pic:spPr>
+                  <pic:spPr bwMode="auto">
                     <a:xfrm>
                       <a:off x="0" y="0"/>
-                      <a:ext cx="5744135" cy="7424208"/>
+                      <a:ext cx="4878249" cy="7239080"/>
                     </a:xfrm>
                     <a:prstGeom prst="rect">
                       <a:avLst/>
                     </a:prstGeom>
+                    <a:noFill/>
+                    <a:ln>
+                      <a:noFill/>
+                    </a:ln>
                   </pic:spPr>
                 </pic:pic>
               </a:graphicData>
@@ -971,112 +1536,761 @@
         </w:drawing>
       </w:r>
     </w:p>
+    <w:p>
+      <w:pPr>
+        <w:pStyle w:val="Prrafodelista"/>
+        <w:jc w:val="both"/>
+        <w:rPr>
+          <w:rFonts w:ascii="Arial" w:hAnsi="Arial" w:cs="Arial"/>
+          <w:b/>
+          <w:sz w:val="24"/>
+          <w:szCs w:val="24"/>
+        </w:rPr>
+      </w:pPr>
+    </w:p>
+    <w:p>
+      <w:pPr>
+        <w:pStyle w:val="Prrafodelista"/>
+        <w:jc w:val="both"/>
+        <w:rPr>
+          <w:rFonts w:ascii="Arial" w:hAnsi="Arial" w:cs="Arial"/>
+          <w:b/>
+          <w:sz w:val="24"/>
+          <w:szCs w:val="24"/>
+        </w:rPr>
+      </w:pPr>
+    </w:p>
+    <w:p>
+      <w:pPr>
+        <w:pStyle w:val="Prrafodelista"/>
+        <w:numPr>
+          <w:ilvl w:val="0"/>
+          <w:numId w:val="1"/>
+        </w:numPr>
+        <w:jc w:val="both"/>
+        <w:outlineLvl w:val="0"/>
+        <w:rPr>
+          <w:rFonts w:ascii="Arial" w:hAnsi="Arial" w:cs="Arial"/>
+          <w:b/>
+          <w:sz w:val="24"/>
+          <w:szCs w:val="24"/>
+        </w:rPr>
+      </w:pPr>
+      <w:bookmarkStart w:id="2" w:name="_Toc494641423"/>
+      <w:r>
+        <w:rPr>
+          <w:rFonts w:ascii="Arial" w:hAnsi="Arial" w:cs="Arial"/>
+          <w:b/>
+          <w:sz w:val="24"/>
+          <w:szCs w:val="24"/>
+        </w:rPr>
+        <w:t xml:space="preserve">Diagrama de </w:t>
+      </w:r>
+      <w:r>
+        <w:rPr>
+          <w:rFonts w:ascii="Arial" w:hAnsi="Arial" w:cs="Arial"/>
+          <w:b/>
+          <w:sz w:val="24"/>
+          <w:szCs w:val="24"/>
+        </w:rPr>
+        <w:t>actividades</w:t>
+      </w:r>
+      <w:r>
+        <w:rPr>
+          <w:rFonts w:ascii="Arial" w:hAnsi="Arial" w:cs="Arial"/>
+          <w:b/>
+          <w:sz w:val="24"/>
+          <w:szCs w:val="24"/>
+        </w:rPr>
+        <w:t xml:space="preserve"> Verificación de Ingreso</w:t>
+      </w:r>
+      <w:bookmarkEnd w:id="2"/>
+    </w:p>
+    <w:p>
+      <w:pPr>
+        <w:pStyle w:val="Prrafodelista"/>
+        <w:jc w:val="both"/>
+        <w:rPr>
+          <w:rFonts w:ascii="Arial" w:hAnsi="Arial" w:cs="Arial"/>
+          <w:b/>
+          <w:sz w:val="24"/>
+          <w:szCs w:val="24"/>
+        </w:rPr>
+      </w:pPr>
+      <w:r>
+        <w:rPr>
+          <w:noProof/>
+        </w:rPr>
+        <w:drawing>
+          <wp:inline distT="0" distB="0" distL="0" distR="0">
+            <wp:extent cx="5076825" cy="7502835"/>
+            <wp:effectExtent l="0" t="0" r="0" b="3175"/>
+            <wp:docPr id="8" name="Imagen 8" descr="C:\Users\ACER-PC\AppData\Local\Microsoft\Windows\INetCache\Content.Word\DIAGRAMA_ACTIVIDADES_VAL_USUARIO.JPEG"/>
+            <wp:cNvGraphicFramePr>
+              <a:graphicFrameLocks xmlns:a="http://schemas.openxmlformats.org/drawingml/2006/main" noChangeAspect="1"/>
+            </wp:cNvGraphicFramePr>
+            <a:graphic xmlns:a="http://schemas.openxmlformats.org/drawingml/2006/main">
+              <a:graphicData uri="http://schemas.openxmlformats.org/drawingml/2006/picture">
+                <pic:pic xmlns:pic="http://schemas.openxmlformats.org/drawingml/2006/picture">
+                  <pic:nvPicPr>
+                    <pic:cNvPr id="0" name="Picture 3" descr="C:\Users\ACER-PC\AppData\Local\Microsoft\Windows\INetCache\Content.Word\DIAGRAMA_ACTIVIDADES_VAL_USUARIO.JPEG"/>
+                    <pic:cNvPicPr>
+                      <a:picLocks noChangeAspect="1" noChangeArrowheads="1"/>
+                    </pic:cNvPicPr>
+                  </pic:nvPicPr>
+                  <pic:blipFill>
+                    <a:blip r:embed="rId7">
+                      <a:extLst>
+                        <a:ext uri="{28A0092B-C50C-407E-A947-70E740481C1C}">
+                          <a14:useLocalDpi xmlns:a14="http://schemas.microsoft.com/office/drawing/2010/main" val="0"/>
+                        </a:ext>
+                      </a:extLst>
+                    </a:blip>
+                    <a:srcRect/>
+                    <a:stretch>
+                      <a:fillRect/>
+                    </a:stretch>
+                  </pic:blipFill>
+                  <pic:spPr bwMode="auto">
+                    <a:xfrm>
+                      <a:off x="0" y="0"/>
+                      <a:ext cx="5078092" cy="7504708"/>
+                    </a:xfrm>
+                    <a:prstGeom prst="rect">
+                      <a:avLst/>
+                    </a:prstGeom>
+                    <a:noFill/>
+                    <a:ln>
+                      <a:noFill/>
+                    </a:ln>
+                  </pic:spPr>
+                </pic:pic>
+              </a:graphicData>
+            </a:graphic>
+          </wp:inline>
+        </w:drawing>
+      </w:r>
+    </w:p>
+    <w:p>
+      <w:pPr>
+        <w:pStyle w:val="Prrafodelista"/>
+        <w:jc w:val="both"/>
+        <w:rPr>
+          <w:rFonts w:ascii="Arial" w:hAnsi="Arial" w:cs="Arial"/>
+          <w:b/>
+          <w:sz w:val="24"/>
+          <w:szCs w:val="24"/>
+        </w:rPr>
+      </w:pPr>
+    </w:p>
+    <w:p>
+      <w:pPr>
+        <w:pStyle w:val="Prrafodelista"/>
+        <w:numPr>
+          <w:ilvl w:val="0"/>
+          <w:numId w:val="1"/>
+        </w:numPr>
+        <w:outlineLvl w:val="0"/>
+        <w:rPr>
+          <w:rFonts w:ascii="Arial" w:hAnsi="Arial" w:cs="Arial"/>
+          <w:b/>
+          <w:sz w:val="24"/>
+          <w:szCs w:val="24"/>
+        </w:rPr>
+      </w:pPr>
+      <w:bookmarkStart w:id="3" w:name="_Toc494641424"/>
+      <w:r>
+        <w:rPr>
+          <w:rFonts w:ascii="Arial" w:hAnsi="Arial" w:cs="Arial"/>
+          <w:b/>
+          <w:sz w:val="24"/>
+          <w:szCs w:val="24"/>
+        </w:rPr>
+        <w:t xml:space="preserve">Diagrama de </w:t>
+      </w:r>
+      <w:r>
+        <w:rPr>
+          <w:rFonts w:ascii="Arial" w:hAnsi="Arial" w:cs="Arial"/>
+          <w:b/>
+          <w:sz w:val="24"/>
+          <w:szCs w:val="24"/>
+        </w:rPr>
+        <w:t>actividades</w:t>
+      </w:r>
+      <w:r>
+        <w:rPr>
+          <w:rFonts w:ascii="Arial" w:hAnsi="Arial" w:cs="Arial"/>
+          <w:b/>
+          <w:sz w:val="24"/>
+          <w:szCs w:val="24"/>
+        </w:rPr>
+        <w:t xml:space="preserve"> Publicación de Anuncios</w:t>
+      </w:r>
+      <w:bookmarkEnd w:id="3"/>
+    </w:p>
+    <w:p>
+      <w:pPr>
+        <w:pStyle w:val="Prrafodelista"/>
+        <w:rPr>
+          <w:rFonts w:ascii="Arial" w:hAnsi="Arial" w:cs="Arial"/>
+          <w:b/>
+          <w:sz w:val="24"/>
+          <w:szCs w:val="24"/>
+        </w:rPr>
+      </w:pPr>
+      <w:r>
+        <w:rPr>
+          <w:noProof/>
+        </w:rPr>
+        <w:drawing>
+          <wp:inline distT="0" distB="0" distL="0" distR="0">
+            <wp:extent cx="5143500" cy="4619625"/>
+            <wp:effectExtent l="0" t="0" r="0" b="9525"/>
+            <wp:docPr id="9" name="Imagen 9" descr="C:\Users\ACER-PC\AppData\Local\Microsoft\Windows\INetCache\Content.Word\DIAGRAMA_ACTIVIDADES_PUBLICAR.JPEG"/>
+            <wp:cNvGraphicFramePr>
+              <a:graphicFrameLocks xmlns:a="http://schemas.openxmlformats.org/drawingml/2006/main" noChangeAspect="1"/>
+            </wp:cNvGraphicFramePr>
+            <a:graphic xmlns:a="http://schemas.openxmlformats.org/drawingml/2006/main">
+              <a:graphicData uri="http://schemas.openxmlformats.org/drawingml/2006/picture">
+                <pic:pic xmlns:pic="http://schemas.openxmlformats.org/drawingml/2006/picture">
+                  <pic:nvPicPr>
+                    <pic:cNvPr id="0" name="Picture 5" descr="C:\Users\ACER-PC\AppData\Local\Microsoft\Windows\INetCache\Content.Word\DIAGRAMA_ACTIVIDADES_PUBLICAR.JPEG"/>
+                    <pic:cNvPicPr>
+                      <a:picLocks noChangeAspect="1" noChangeArrowheads="1"/>
+                    </pic:cNvPicPr>
+                  </pic:nvPicPr>
+                  <pic:blipFill>
+                    <a:blip r:embed="rId8">
+                      <a:extLst>
+                        <a:ext uri="{28A0092B-C50C-407E-A947-70E740481C1C}">
+                          <a14:useLocalDpi xmlns:a14="http://schemas.microsoft.com/office/drawing/2010/main" val="0"/>
+                        </a:ext>
+                      </a:extLst>
+                    </a:blip>
+                    <a:srcRect/>
+                    <a:stretch>
+                      <a:fillRect/>
+                    </a:stretch>
+                  </pic:blipFill>
+                  <pic:spPr bwMode="auto">
+                    <a:xfrm>
+                      <a:off x="0" y="0"/>
+                      <a:ext cx="5143500" cy="4619625"/>
+                    </a:xfrm>
+                    <a:prstGeom prst="rect">
+                      <a:avLst/>
+                    </a:prstGeom>
+                    <a:noFill/>
+                    <a:ln>
+                      <a:noFill/>
+                    </a:ln>
+                  </pic:spPr>
+                </pic:pic>
+              </a:graphicData>
+            </a:graphic>
+          </wp:inline>
+        </w:drawing>
+      </w:r>
+    </w:p>
+    <w:p>
+      <w:pPr>
+        <w:pStyle w:val="Prrafodelista"/>
+        <w:rPr>
+          <w:rFonts w:ascii="Arial" w:hAnsi="Arial" w:cs="Arial"/>
+          <w:b/>
+          <w:sz w:val="24"/>
+          <w:szCs w:val="24"/>
+        </w:rPr>
+      </w:pPr>
+    </w:p>
+    <w:p>
+      <w:pPr>
+        <w:pStyle w:val="Prrafodelista"/>
+        <w:numPr>
+          <w:ilvl w:val="0"/>
+          <w:numId w:val="1"/>
+        </w:numPr>
+        <w:outlineLvl w:val="0"/>
+        <w:rPr>
+          <w:rFonts w:ascii="Arial" w:hAnsi="Arial" w:cs="Arial"/>
+          <w:b/>
+          <w:sz w:val="24"/>
+          <w:szCs w:val="24"/>
+        </w:rPr>
+      </w:pPr>
+      <w:bookmarkStart w:id="4" w:name="_Toc494641425"/>
+      <w:r>
+        <w:rPr>
+          <w:rFonts w:ascii="Arial" w:hAnsi="Arial" w:cs="Arial"/>
+          <w:b/>
+          <w:sz w:val="24"/>
+          <w:szCs w:val="24"/>
+        </w:rPr>
+        <w:t xml:space="preserve">Diagrama de </w:t>
+      </w:r>
+      <w:r>
+        <w:rPr>
+          <w:rFonts w:ascii="Arial" w:hAnsi="Arial" w:cs="Arial"/>
+          <w:b/>
+          <w:sz w:val="24"/>
+          <w:szCs w:val="24"/>
+        </w:rPr>
+        <w:t>actividades</w:t>
+      </w:r>
+      <w:r>
+        <w:rPr>
+          <w:rFonts w:ascii="Arial" w:hAnsi="Arial" w:cs="Arial"/>
+          <w:b/>
+          <w:sz w:val="24"/>
+          <w:szCs w:val="24"/>
+        </w:rPr>
+        <w:t xml:space="preserve"> Listar Anuncios</w:t>
+      </w:r>
+      <w:bookmarkEnd w:id="4"/>
+    </w:p>
+    <w:p>
+      <w:pPr>
+        <w:pStyle w:val="Prrafodelista"/>
+        <w:rPr>
+          <w:rFonts w:ascii="Arial" w:hAnsi="Arial" w:cs="Arial"/>
+          <w:b/>
+          <w:sz w:val="24"/>
+          <w:szCs w:val="24"/>
+        </w:rPr>
+      </w:pPr>
+      <w:r>
+        <w:rPr>
+          <w:noProof/>
+        </w:rPr>
+        <w:drawing>
+          <wp:inline distT="0" distB="0" distL="0" distR="0">
+            <wp:extent cx="5143500" cy="2590800"/>
+            <wp:effectExtent l="0" t="0" r="0" b="0"/>
+            <wp:docPr id="12" name="Imagen 12" descr="C:\Users\ACER-PC\AppData\Local\Microsoft\Windows\INetCache\Content.Word\DIAGRAMA_ACTIVIDADES_LIS_ANUNCIOS.JPEG"/>
+            <wp:cNvGraphicFramePr>
+              <a:graphicFrameLocks xmlns:a="http://schemas.openxmlformats.org/drawingml/2006/main" noChangeAspect="1"/>
+            </wp:cNvGraphicFramePr>
+            <a:graphic xmlns:a="http://schemas.openxmlformats.org/drawingml/2006/main">
+              <a:graphicData uri="http://schemas.openxmlformats.org/drawingml/2006/picture">
+                <pic:pic xmlns:pic="http://schemas.openxmlformats.org/drawingml/2006/picture">
+                  <pic:nvPicPr>
+                    <pic:cNvPr id="0" name="Picture 7" descr="C:\Users\ACER-PC\AppData\Local\Microsoft\Windows\INetCache\Content.Word\DIAGRAMA_ACTIVIDADES_LIS_ANUNCIOS.JPEG"/>
+                    <pic:cNvPicPr>
+                      <a:picLocks noChangeAspect="1" noChangeArrowheads="1"/>
+                    </pic:cNvPicPr>
+                  </pic:nvPicPr>
+                  <pic:blipFill>
+                    <a:blip r:embed="rId9">
+                      <a:extLst>
+                        <a:ext uri="{28A0092B-C50C-407E-A947-70E740481C1C}">
+                          <a14:useLocalDpi xmlns:a14="http://schemas.microsoft.com/office/drawing/2010/main" val="0"/>
+                        </a:ext>
+                      </a:extLst>
+                    </a:blip>
+                    <a:srcRect/>
+                    <a:stretch>
+                      <a:fillRect/>
+                    </a:stretch>
+                  </pic:blipFill>
+                  <pic:spPr bwMode="auto">
+                    <a:xfrm>
+                      <a:off x="0" y="0"/>
+                      <a:ext cx="5143500" cy="2590800"/>
+                    </a:xfrm>
+                    <a:prstGeom prst="rect">
+                      <a:avLst/>
+                    </a:prstGeom>
+                    <a:noFill/>
+                    <a:ln>
+                      <a:noFill/>
+                    </a:ln>
+                  </pic:spPr>
+                </pic:pic>
+              </a:graphicData>
+            </a:graphic>
+          </wp:inline>
+        </w:drawing>
+      </w:r>
+    </w:p>
+    <w:p>
+      <w:pPr>
+        <w:pStyle w:val="Prrafodelista"/>
+        <w:numPr>
+          <w:ilvl w:val="0"/>
+          <w:numId w:val="1"/>
+        </w:numPr>
+        <w:outlineLvl w:val="0"/>
+        <w:rPr>
+          <w:rFonts w:ascii="Arial" w:hAnsi="Arial" w:cs="Arial"/>
+          <w:b/>
+          <w:sz w:val="24"/>
+          <w:szCs w:val="24"/>
+        </w:rPr>
+      </w:pPr>
+      <w:bookmarkStart w:id="5" w:name="_Toc494641426"/>
+      <w:r>
+        <w:rPr>
+          <w:rFonts w:ascii="Arial" w:hAnsi="Arial" w:cs="Arial"/>
+          <w:b/>
+          <w:sz w:val="24"/>
+          <w:szCs w:val="24"/>
+        </w:rPr>
+        <w:t xml:space="preserve">Diagrama de </w:t>
+      </w:r>
+      <w:r>
+        <w:rPr>
+          <w:rFonts w:ascii="Arial" w:hAnsi="Arial" w:cs="Arial"/>
+          <w:b/>
+          <w:sz w:val="24"/>
+          <w:szCs w:val="24"/>
+        </w:rPr>
+        <w:t>actividades</w:t>
+      </w:r>
+      <w:r>
+        <w:rPr>
+          <w:rFonts w:ascii="Arial" w:hAnsi="Arial" w:cs="Arial"/>
+          <w:b/>
+          <w:sz w:val="24"/>
+          <w:szCs w:val="24"/>
+        </w:rPr>
+        <w:t xml:space="preserve"> Crear Categoría</w:t>
+      </w:r>
+      <w:bookmarkEnd w:id="5"/>
+    </w:p>
+    <w:p>
+      <w:pPr>
+        <w:pStyle w:val="Prrafodelista"/>
+        <w:rPr>
+          <w:rFonts w:ascii="Arial" w:hAnsi="Arial" w:cs="Arial"/>
+          <w:b/>
+          <w:sz w:val="24"/>
+          <w:szCs w:val="24"/>
+        </w:rPr>
+      </w:pPr>
+    </w:p>
+    <w:p>
+      <w:pPr>
+        <w:pStyle w:val="Prrafodelista"/>
+        <w:rPr>
+          <w:rFonts w:ascii="Arial" w:hAnsi="Arial" w:cs="Arial"/>
+          <w:b/>
+          <w:sz w:val="24"/>
+          <w:szCs w:val="24"/>
+        </w:rPr>
+      </w:pPr>
+      <w:r>
+        <w:rPr>
+          <w:noProof/>
+        </w:rPr>
+        <w:drawing>
+          <wp:inline distT="0" distB="0" distL="0" distR="0">
+            <wp:extent cx="5153025" cy="7219950"/>
+            <wp:effectExtent l="0" t="0" r="9525" b="0"/>
+            <wp:docPr id="13" name="Imagen 13" descr="C:\Users\ACER-PC\AppData\Local\Microsoft\Windows\INetCache\Content.Word\DIAGRAMA_ACTIVIDADES_CREAR_CATEGORIA.JPEG"/>
+            <wp:cNvGraphicFramePr>
+              <a:graphicFrameLocks xmlns:a="http://schemas.openxmlformats.org/drawingml/2006/main" noChangeAspect="1"/>
+            </wp:cNvGraphicFramePr>
+            <a:graphic xmlns:a="http://schemas.openxmlformats.org/drawingml/2006/main">
+              <a:graphicData uri="http://schemas.openxmlformats.org/drawingml/2006/picture">
+                <pic:pic xmlns:pic="http://schemas.openxmlformats.org/drawingml/2006/picture">
+                  <pic:nvPicPr>
+                    <pic:cNvPr id="0" name="Picture 9" descr="C:\Users\ACER-PC\AppData\Local\Microsoft\Windows\INetCache\Content.Word\DIAGRAMA_ACTIVIDADES_CREAR_CATEGORIA.JPEG"/>
+                    <pic:cNvPicPr>
+                      <a:picLocks noChangeAspect="1" noChangeArrowheads="1"/>
+                    </pic:cNvPicPr>
+                  </pic:nvPicPr>
+                  <pic:blipFill>
+                    <a:blip r:embed="rId10">
+                      <a:extLst>
+                        <a:ext uri="{28A0092B-C50C-407E-A947-70E740481C1C}">
+                          <a14:useLocalDpi xmlns:a14="http://schemas.microsoft.com/office/drawing/2010/main" val="0"/>
+                        </a:ext>
+                      </a:extLst>
+                    </a:blip>
+                    <a:srcRect/>
+                    <a:stretch>
+                      <a:fillRect/>
+                    </a:stretch>
+                  </pic:blipFill>
+                  <pic:spPr bwMode="auto">
+                    <a:xfrm>
+                      <a:off x="0" y="0"/>
+                      <a:ext cx="5153025" cy="7219950"/>
+                    </a:xfrm>
+                    <a:prstGeom prst="rect">
+                      <a:avLst/>
+                    </a:prstGeom>
+                    <a:noFill/>
+                    <a:ln>
+                      <a:noFill/>
+                    </a:ln>
+                  </pic:spPr>
+                </pic:pic>
+              </a:graphicData>
+            </a:graphic>
+          </wp:inline>
+        </w:drawing>
+      </w:r>
+    </w:p>
+    <w:p>
+      <w:pPr>
+        <w:pStyle w:val="Prrafodelista"/>
+        <w:rPr>
+          <w:rFonts w:ascii="Arial" w:hAnsi="Arial" w:cs="Arial"/>
+          <w:b/>
+          <w:sz w:val="24"/>
+          <w:szCs w:val="24"/>
+        </w:rPr>
+      </w:pPr>
+    </w:p>
+    <w:p>
+      <w:pPr>
+        <w:pStyle w:val="Prrafodelista"/>
+        <w:numPr>
+          <w:ilvl w:val="0"/>
+          <w:numId w:val="1"/>
+        </w:numPr>
+        <w:outlineLvl w:val="0"/>
+        <w:rPr>
+          <w:rFonts w:ascii="Arial" w:hAnsi="Arial" w:cs="Arial"/>
+          <w:b/>
+          <w:sz w:val="24"/>
+          <w:szCs w:val="24"/>
+        </w:rPr>
+      </w:pPr>
+      <w:bookmarkStart w:id="6" w:name="_Toc494641427"/>
+      <w:r>
+        <w:rPr>
+          <w:rFonts w:ascii="Arial" w:hAnsi="Arial" w:cs="Arial"/>
+          <w:b/>
+          <w:sz w:val="24"/>
+          <w:szCs w:val="24"/>
+        </w:rPr>
+        <w:t xml:space="preserve">Diagrama de </w:t>
+      </w:r>
+      <w:r>
+        <w:rPr>
+          <w:rFonts w:ascii="Arial" w:hAnsi="Arial" w:cs="Arial"/>
+          <w:b/>
+          <w:sz w:val="24"/>
+          <w:szCs w:val="24"/>
+        </w:rPr>
+        <w:t>actividades</w:t>
+      </w:r>
+      <w:r>
+        <w:rPr>
+          <w:rFonts w:ascii="Arial" w:hAnsi="Arial" w:cs="Arial"/>
+          <w:b/>
+          <w:sz w:val="24"/>
+          <w:szCs w:val="24"/>
+        </w:rPr>
+        <w:t xml:space="preserve"> Mi Perfil</w:t>
+      </w:r>
+      <w:bookmarkEnd w:id="6"/>
+    </w:p>
+    <w:p>
+      <w:pPr>
+        <w:pStyle w:val="Prrafodelista"/>
+        <w:rPr>
+          <w:rFonts w:ascii="Arial" w:hAnsi="Arial" w:cs="Arial"/>
+          <w:b/>
+          <w:sz w:val="24"/>
+          <w:szCs w:val="24"/>
+        </w:rPr>
+      </w:pPr>
+    </w:p>
+    <w:p>
+      <w:pPr>
+        <w:pStyle w:val="Prrafodelista"/>
+        <w:rPr>
+          <w:rFonts w:ascii="Arial" w:hAnsi="Arial" w:cs="Arial"/>
+          <w:b/>
+          <w:sz w:val="24"/>
+          <w:szCs w:val="24"/>
+        </w:rPr>
+      </w:pPr>
+      <w:r>
+        <w:rPr>
+          <w:noProof/>
+        </w:rPr>
+        <w:drawing>
+          <wp:inline distT="0" distB="0" distL="0" distR="0">
+            <wp:extent cx="5138582" cy="7429500"/>
+            <wp:effectExtent l="0" t="0" r="5080" b="0"/>
+            <wp:docPr id="14" name="Imagen 14" descr="C:\Users\ACER-PC\AppData\Local\Microsoft\Windows\INetCache\Content.Word\DIAGRAMA_ACTIVIDADES_MIPERFIL.JPEG"/>
+            <wp:cNvGraphicFramePr>
+              <a:graphicFrameLocks xmlns:a="http://schemas.openxmlformats.org/drawingml/2006/main" noChangeAspect="1"/>
+            </wp:cNvGraphicFramePr>
+            <a:graphic xmlns:a="http://schemas.openxmlformats.org/drawingml/2006/main">
+              <a:graphicData uri="http://schemas.openxmlformats.org/drawingml/2006/picture">
+                <pic:pic xmlns:pic="http://schemas.openxmlformats.org/drawingml/2006/picture">
+                  <pic:nvPicPr>
+                    <pic:cNvPr id="0" name="Picture 11" descr="C:\Users\ACER-PC\AppData\Local\Microsoft\Windows\INetCache\Content.Word\DIAGRAMA_ACTIVIDADES_MIPERFIL.JPEG"/>
+                    <pic:cNvPicPr>
+                      <a:picLocks noChangeAspect="1" noChangeArrowheads="1"/>
+                    </pic:cNvPicPr>
+                  </pic:nvPicPr>
+                  <pic:blipFill>
+                    <a:blip r:embed="rId11">
+                      <a:extLst>
+                        <a:ext uri="{28A0092B-C50C-407E-A947-70E740481C1C}">
+                          <a14:useLocalDpi xmlns:a14="http://schemas.microsoft.com/office/drawing/2010/main" val="0"/>
+                        </a:ext>
+                      </a:extLst>
+                    </a:blip>
+                    <a:srcRect/>
+                    <a:stretch>
+                      <a:fillRect/>
+                    </a:stretch>
+                  </pic:blipFill>
+                  <pic:spPr bwMode="auto">
+                    <a:xfrm>
+                      <a:off x="0" y="0"/>
+                      <a:ext cx="5148906" cy="7444427"/>
+                    </a:xfrm>
+                    <a:prstGeom prst="rect">
+                      <a:avLst/>
+                    </a:prstGeom>
+                    <a:noFill/>
+                    <a:ln>
+                      <a:noFill/>
+                    </a:ln>
+                  </pic:spPr>
+                </pic:pic>
+              </a:graphicData>
+            </a:graphic>
+          </wp:inline>
+        </w:drawing>
+      </w:r>
+    </w:p>
+    <w:p>
+      <w:pPr>
+        <w:pStyle w:val="Prrafodelista"/>
+        <w:numPr>
+          <w:ilvl w:val="0"/>
+          <w:numId w:val="1"/>
+        </w:numPr>
+        <w:outlineLvl w:val="0"/>
+        <w:rPr>
+          <w:rFonts w:ascii="Arial" w:hAnsi="Arial" w:cs="Arial"/>
+          <w:b/>
+          <w:sz w:val="24"/>
+          <w:szCs w:val="24"/>
+        </w:rPr>
+      </w:pPr>
+      <w:bookmarkStart w:id="7" w:name="_Toc494641428"/>
+      <w:r>
+        <w:rPr>
+          <w:rFonts w:ascii="Arial" w:hAnsi="Arial" w:cs="Arial"/>
+          <w:b/>
+          <w:sz w:val="24"/>
+          <w:szCs w:val="24"/>
+        </w:rPr>
+        <w:t xml:space="preserve">Diagrama de </w:t>
+      </w:r>
+      <w:r>
+        <w:rPr>
+          <w:rFonts w:ascii="Arial" w:hAnsi="Arial" w:cs="Arial"/>
+          <w:b/>
+          <w:sz w:val="24"/>
+          <w:szCs w:val="24"/>
+        </w:rPr>
+        <w:t>actividades</w:t>
+      </w:r>
+      <w:r>
+        <w:rPr>
+          <w:rFonts w:ascii="Arial" w:hAnsi="Arial" w:cs="Arial"/>
+          <w:b/>
+          <w:sz w:val="24"/>
+          <w:szCs w:val="24"/>
+        </w:rPr>
+        <w:t xml:space="preserve"> Notificaciones</w:t>
+      </w:r>
+      <w:bookmarkEnd w:id="7"/>
+    </w:p>
+    <w:p>
+      <w:pPr>
+        <w:pStyle w:val="Prrafodelista"/>
+        <w:rPr>
+          <w:rFonts w:ascii="Arial" w:hAnsi="Arial" w:cs="Arial"/>
+          <w:b/>
+          <w:sz w:val="24"/>
+          <w:szCs w:val="24"/>
+        </w:rPr>
+      </w:pPr>
+    </w:p>
+    <w:p>
+      <w:pPr>
+        <w:pStyle w:val="Prrafodelista"/>
+        <w:rPr>
+          <w:rFonts w:ascii="Arial" w:hAnsi="Arial" w:cs="Arial"/>
+          <w:b/>
+          <w:sz w:val="24"/>
+          <w:szCs w:val="24"/>
+        </w:rPr>
+      </w:pPr>
+      <w:r>
+        <w:rPr>
+          <w:noProof/>
+        </w:rPr>
+        <w:drawing>
+          <wp:inline distT="0" distB="0" distL="0" distR="0">
+            <wp:extent cx="5143500" cy="2647950"/>
+            <wp:effectExtent l="0" t="0" r="0" b="0"/>
+            <wp:docPr id="15" name="Imagen 15" descr="C:\Users\ACER-PC\AppData\Local\Microsoft\Windows\INetCache\Content.Word\DIAGRAMA_ACTIVIDADES_NOTIFICACIONES.JPEG"/>
+            <wp:cNvGraphicFramePr>
+              <a:graphicFrameLocks xmlns:a="http://schemas.openxmlformats.org/drawingml/2006/main" noChangeAspect="1"/>
+            </wp:cNvGraphicFramePr>
+            <a:graphic xmlns:a="http://schemas.openxmlformats.org/drawingml/2006/main">
+              <a:graphicData uri="http://schemas.openxmlformats.org/drawingml/2006/picture">
+                <pic:pic xmlns:pic="http://schemas.openxmlformats.org/drawingml/2006/picture">
+                  <pic:nvPicPr>
+                    <pic:cNvPr id="0" name="Picture 13" descr="C:\Users\ACER-PC\AppData\Local\Microsoft\Windows\INetCache\Content.Word\DIAGRAMA_ACTIVIDADES_NOTIFICACIONES.JPEG"/>
+                    <pic:cNvPicPr>
+                      <a:picLocks noChangeAspect="1" noChangeArrowheads="1"/>
+                    </pic:cNvPicPr>
+                  </pic:nvPicPr>
+                  <pic:blipFill>
+                    <a:blip r:embed="rId12">
+                      <a:extLst>
+                        <a:ext uri="{28A0092B-C50C-407E-A947-70E740481C1C}">
+                          <a14:useLocalDpi xmlns:a14="http://schemas.microsoft.com/office/drawing/2010/main" val="0"/>
+                        </a:ext>
+                      </a:extLst>
+                    </a:blip>
+                    <a:srcRect/>
+                    <a:stretch>
+                      <a:fillRect/>
+                    </a:stretch>
+                  </pic:blipFill>
+                  <pic:spPr bwMode="auto">
+                    <a:xfrm>
+                      <a:off x="0" y="0"/>
+                      <a:ext cx="5143500" cy="2647950"/>
+                    </a:xfrm>
+                    <a:prstGeom prst="rect">
+                      <a:avLst/>
+                    </a:prstGeom>
+                    <a:noFill/>
+                    <a:ln>
+                      <a:noFill/>
+                    </a:ln>
+                  </pic:spPr>
+                </pic:pic>
+              </a:graphicData>
+            </a:graphic>
+          </wp:inline>
+        </w:drawing>
+      </w:r>
+    </w:p>
     <w:sectPr>
-      <w:footerReference w:type="default" r:id="rId9"/>
       <w:pgSz w:w="12240" w:h="15840"/>
       <w:pgMar w:top="1701" w:right="1134" w:bottom="1701" w:left="2268" w:header="708" w:footer="708" w:gutter="0"/>
       <w:cols w:space="708"/>
-      <w:titlePg/>
       <w:docGrid w:linePitch="360"/>
     </w:sectPr>
   </w:body>
 </w:document>
-</file>
-
-<file path=word/endnotes.xml><?xml version="1.0" encoding="utf-8"?>
-<w:endnotes xmlns:wpc="http://schemas.microsoft.com/office/word/2010/wordprocessingCanvas" xmlns:cx="http://schemas.microsoft.com/office/drawing/2014/chartex" xmlns:cx1="http://schemas.microsoft.com/office/drawing/2015/9/8/chartex" xmlns:cx2="http://schemas.microsoft.com/office/drawing/2015/10/21/chartex" xmlns:cx3="http://schemas.microsoft.com/office/drawing/2016/5/9/chartex" xmlns:cx4="http://schemas.microsoft.com/office/drawing/2016/5/10/chartex" xmlns:cx5="http://schemas.microsoft.com/office/drawing/2016/5/11/chartex" xmlns:cx6="http://schemas.microsoft.com/office/drawing/2016/5/12/chartex" xmlns:cx7="http://schemas.microsoft.com/office/drawing/2016/5/13/chartex" xmlns:cx8="http://schemas.microsoft.com/office/drawing/2016/5/14/chartex" xmlns:mc="http://schemas.openxmlformats.org/markup-compatibility/2006" xmlns:aink="http://schemas.microsoft.com/office/drawing/2016/ink" xmlns:am3d="http://schemas.microsoft.com/office/drawing/2017/model3d" xmlns:o="urn:schemas-microsoft-com:office:office" xmlns:r="http://schemas.openxmlformats.org/officeDocument/2006/relationships" xmlns:m="http://schemas.openxmlformats.org/officeDocument/2006/math" xmlns:v="urn:schemas-microsoft-com:vml" xmlns:wp14="http://schemas.microsoft.com/office/word/2010/wordprocessingDrawing" xmlns:wp="http://schemas.openxmlformats.org/drawingml/2006/wordprocessingDrawing" xmlns:w10="urn:schemas-microsoft-com:office:word" xmlns:w="http://schemas.openxmlformats.org/wordprocessingml/2006/main" xmlns:w14="http://schemas.microsoft.com/office/word/2010/wordml" xmlns:w15="http://schemas.microsoft.com/office/word/2012/wordml" xmlns:w16cid="http://schemas.microsoft.com/office/word/2016/wordml/cid" xmlns:w16se="http://schemas.microsoft.com/office/word/2015/wordml/symex" xmlns:wpg="http://schemas.microsoft.com/office/word/2010/wordprocessingGroup" xmlns:wpi="http://schemas.microsoft.com/office/word/2010/wordprocessingInk" xmlns:wne="http://schemas.microsoft.com/office/word/2006/wordml" xmlns:wps="http://schemas.microsoft.com/office/word/2010/wordprocessingShape" mc:Ignorable="w14 w15 w16se w16cid wp14">
-  <w:endnote w:type="separator" w:id="-1">
-    <w:p>
-      <w:pPr>
-        <w:spacing w:after="0" w:line="240" w:lineRule="auto"/>
-      </w:pPr>
-      <w:r>
-        <w:separator/>
-      </w:r>
-    </w:p>
-  </w:endnote>
-  <w:endnote w:type="continuationSeparator" w:id="0">
-    <w:p>
-      <w:pPr>
-        <w:spacing w:after="0" w:line="240" w:lineRule="auto"/>
-      </w:pPr>
-      <w:r>
-        <w:continuationSeparator/>
-      </w:r>
-    </w:p>
-  </w:endnote>
-</w:endnotes>
-</file>
-
-<file path=word/footer1.xml><?xml version="1.0" encoding="utf-8"?>
-<w:ftr xmlns:wpc="http://schemas.microsoft.com/office/word/2010/wordprocessingCanvas" xmlns:cx="http://schemas.microsoft.com/office/drawing/2014/chartex" xmlns:cx1="http://schemas.microsoft.com/office/drawing/2015/9/8/chartex" xmlns:cx2="http://schemas.microsoft.com/office/drawing/2015/10/21/chartex" xmlns:cx3="http://schemas.microsoft.com/office/drawing/2016/5/9/chartex" xmlns:cx4="http://schemas.microsoft.com/office/drawing/2016/5/10/chartex" xmlns:cx5="http://schemas.microsoft.com/office/drawing/2016/5/11/chartex" xmlns:cx6="http://schemas.microsoft.com/office/drawing/2016/5/12/chartex" xmlns:cx7="http://schemas.microsoft.com/office/drawing/2016/5/13/chartex" xmlns:cx8="http://schemas.microsoft.com/office/drawing/2016/5/14/chartex" xmlns:mc="http://schemas.openxmlformats.org/markup-compatibility/2006" xmlns:aink="http://schemas.microsoft.com/office/drawing/2016/ink" xmlns:am3d="http://schemas.microsoft.com/office/drawing/2017/model3d" xmlns:o="urn:schemas-microsoft-com:office:office" xmlns:r="http://schemas.openxmlformats.org/officeDocument/2006/relationships" xmlns:m="http://schemas.openxmlformats.org/officeDocument/2006/math" xmlns:v="urn:schemas-microsoft-com:vml" xmlns:wp14="http://schemas.microsoft.com/office/word/2010/wordprocessingDrawing" xmlns:wp="http://schemas.openxmlformats.org/drawingml/2006/wordprocessingDrawing" xmlns:w10="urn:schemas-microsoft-com:office:word" xmlns:w="http://schemas.openxmlformats.org/wordprocessingml/2006/main" xmlns:w14="http://schemas.microsoft.com/office/word/2010/wordml" xmlns:w15="http://schemas.microsoft.com/office/word/2012/wordml" xmlns:w16cid="http://schemas.microsoft.com/office/word/2016/wordml/cid" xmlns:w16se="http://schemas.microsoft.com/office/word/2015/wordml/symex" xmlns:wpg="http://schemas.microsoft.com/office/word/2010/wordprocessingGroup" xmlns:wpi="http://schemas.microsoft.com/office/word/2010/wordprocessingInk" xmlns:wne="http://schemas.microsoft.com/office/word/2006/wordml" xmlns:wps="http://schemas.microsoft.com/office/word/2010/wordprocessingShape" mc:Ignorable="w14 w15 w16se w16cid wp14">
-  <w:sdt>
-    <w:sdtPr>
-      <w:id w:val="-825048134"/>
-      <w:docPartObj>
-        <w:docPartGallery w:val="Page Numbers (Bottom of Page)"/>
-        <w:docPartUnique/>
-      </w:docPartObj>
-    </w:sdtPr>
-    <w:sdtContent>
-      <w:p>
-        <w:pPr>
-          <w:pStyle w:val="Piedepgina"/>
-          <w:jc w:val="center"/>
-        </w:pPr>
-        <w:r>
-          <w:fldChar w:fldCharType="begin"/>
-        </w:r>
-        <w:r>
-          <w:instrText>PAGE   \* MERGEFORMAT</w:instrText>
-        </w:r>
-        <w:r>
-          <w:fldChar w:fldCharType="separate"/>
-        </w:r>
-        <w:r>
-          <w:rPr>
-            <w:noProof/>
-            <w:lang w:val="es-ES"/>
-          </w:rPr>
-          <w:t>4</w:t>
-        </w:r>
-        <w:r>
-          <w:fldChar w:fldCharType="end"/>
-        </w:r>
-      </w:p>
-    </w:sdtContent>
-  </w:sdt>
-  <w:p>
-    <w:pPr>
-      <w:pStyle w:val="Piedepgina"/>
-    </w:pPr>
-  </w:p>
-</w:ftr>
-</file>
-
-<file path=word/footnotes.xml><?xml version="1.0" encoding="utf-8"?>
-<w:footnotes xmlns:wpc="http://schemas.microsoft.com/office/word/2010/wordprocessingCanvas" xmlns:cx="http://schemas.microsoft.com/office/drawing/2014/chartex" xmlns:cx1="http://schemas.microsoft.com/office/drawing/2015/9/8/chartex" xmlns:cx2="http://schemas.microsoft.com/office/drawing/2015/10/21/chartex" xmlns:cx3="http://schemas.microsoft.com/office/drawing/2016/5/9/chartex" xmlns:cx4="http://schemas.microsoft.com/office/drawing/2016/5/10/chartex" xmlns:cx5="http://schemas.microsoft.com/office/drawing/2016/5/11/chartex" xmlns:cx6="http://schemas.microsoft.com/office/drawing/2016/5/12/chartex" xmlns:cx7="http://schemas.microsoft.com/office/drawing/2016/5/13/chartex" xmlns:cx8="http://schemas.microsoft.com/office/drawing/2016/5/14/chartex" xmlns:mc="http://schemas.openxmlformats.org/markup-compatibility/2006" xmlns:aink="http://schemas.microsoft.com/office/drawing/2016/ink" xmlns:am3d="http://schemas.microsoft.com/office/drawing/2017/model3d" xmlns:o="urn:schemas-microsoft-com:office:office" xmlns:r="http://schemas.openxmlformats.org/officeDocument/2006/relationships" xmlns:m="http://schemas.openxmlformats.org/officeDocument/2006/math" xmlns:v="urn:schemas-microsoft-com:vml" xmlns:wp14="http://schemas.microsoft.com/office/word/2010/wordprocessingDrawing" xmlns:wp="http://schemas.openxmlformats.org/drawingml/2006/wordprocessingDrawing" xmlns:w10="urn:schemas-microsoft-com:office:word" xmlns:w="http://schemas.openxmlformats.org/wordprocessingml/2006/main" xmlns:w14="http://schemas.microsoft.com/office/word/2010/wordml" xmlns:w15="http://schemas.microsoft.com/office/word/2012/wordml" xmlns:w16cid="http://schemas.microsoft.com/office/word/2016/wordml/cid" xmlns:w16se="http://schemas.microsoft.com/office/word/2015/wordml/symex" xmlns:wpg="http://schemas.microsoft.com/office/word/2010/wordprocessingGroup" xmlns:wpi="http://schemas.microsoft.com/office/word/2010/wordprocessingInk" xmlns:wne="http://schemas.microsoft.com/office/word/2006/wordml" xmlns:wps="http://schemas.microsoft.com/office/word/2010/wordprocessingShape" mc:Ignorable="w14 w15 w16se w16cid wp14">
-  <w:footnote w:type="separator" w:id="-1">
-    <w:p>
-      <w:pPr>
-        <w:spacing w:after="0" w:line="240" w:lineRule="auto"/>
-      </w:pPr>
-      <w:r>
-        <w:separator/>
-      </w:r>
-    </w:p>
-  </w:footnote>
-  <w:footnote w:type="continuationSeparator" w:id="0">
-    <w:p>
-      <w:pPr>
-        <w:spacing w:after="0" w:line="240" w:lineRule="auto"/>
-      </w:pPr>
-      <w:r>
-        <w:continuationSeparator/>
-      </w:r>
-    </w:p>
-  </w:footnote>
-</w:footnotes>
 </file>
 
 <file path=word/numbering.xml><?xml version="1.0" encoding="utf-8"?>
@@ -1644,54 +2858,34 @@
       <w:sz w:val="24"/>
     </w:rPr>
   </w:style>
-  <w:style w:type="paragraph" w:styleId="Encabezado">
-    <w:name w:val="header"/>
+  <w:style w:type="paragraph" w:styleId="Textodeglobo">
+    <w:name w:val="Balloon Text"/>
     <w:basedOn w:val="Normal"/>
-    <w:link w:val="EncabezadoCar"/>
+    <w:link w:val="TextodegloboCar"/>
     <w:uiPriority w:val="99"/>
+    <w:semiHidden/>
     <w:unhideWhenUsed/>
-    <w:rsid w:val="00CD6C1E"/>
+    <w:rsid w:val="000F3651"/>
     <w:pPr>
-      <w:tabs>
-        <w:tab w:val="center" w:pos="4419"/>
-        <w:tab w:val="right" w:pos="8838"/>
-      </w:tabs>
       <w:spacing w:after="0" w:line="240" w:lineRule="auto"/>
     </w:pPr>
-  </w:style>
-  <w:style w:type="character" w:customStyle="1" w:styleId="EncabezadoCar">
-    <w:name w:val="Encabezado Car"/>
-    <w:basedOn w:val="Fuentedeprrafopredeter"/>
-    <w:link w:val="Encabezado"/>
-    <w:uiPriority w:val="99"/>
-    <w:rsid w:val="00CD6C1E"/>
     <w:rPr>
-      <w:rFonts w:eastAsia="Batang"/>
+      <w:rFonts w:ascii="Segoe UI" w:hAnsi="Segoe UI" w:cs="Segoe UI"/>
+      <w:sz w:val="18"/>
+      <w:szCs w:val="18"/>
     </w:rPr>
   </w:style>
-  <w:style w:type="paragraph" w:styleId="Piedepgina">
-    <w:name w:val="footer"/>
-    <w:basedOn w:val="Normal"/>
-    <w:link w:val="PiedepginaCar"/>
+  <w:style w:type="character" w:customStyle="1" w:styleId="TextodegloboCar">
+    <w:name w:val="Texto de globo Car"/>
+    <w:basedOn w:val="Fuentedeprrafopredeter"/>
+    <w:link w:val="Textodeglobo"/>
     <w:uiPriority w:val="99"/>
-    <w:unhideWhenUsed/>
-    <w:rsid w:val="00CD6C1E"/>
-    <w:pPr>
-      <w:tabs>
-        <w:tab w:val="center" w:pos="4419"/>
-        <w:tab w:val="right" w:pos="8838"/>
-      </w:tabs>
-      <w:spacing w:after="0" w:line="240" w:lineRule="auto"/>
-    </w:pPr>
-  </w:style>
-  <w:style w:type="character" w:customStyle="1" w:styleId="PiedepginaCar">
-    <w:name w:val="Pie de página Car"/>
-    <w:basedOn w:val="Fuentedeprrafopredeter"/>
-    <w:link w:val="Piedepgina"/>
-    <w:uiPriority w:val="99"/>
-    <w:rsid w:val="00CD6C1E"/>
+    <w:semiHidden/>
+    <w:rsid w:val="000F3651"/>
     <w:rPr>
-      <w:rFonts w:eastAsia="Batang"/>
+      <w:rFonts w:ascii="Segoe UI" w:eastAsia="Batang" w:hAnsi="Segoe UI" w:cs="Segoe UI"/>
+      <w:sz w:val="18"/>
+      <w:szCs w:val="18"/>
     </w:rPr>
   </w:style>
 </w:styles>
@@ -1997,7 +3191,7 @@
 </file>
 
 <file path=customXml/itemProps1.xml><?xml version="1.0" encoding="utf-8"?>
-<ds:datastoreItem xmlns:ds="http://schemas.openxmlformats.org/officeDocument/2006/customXml" ds:itemID="{70AD7E14-1911-4648-BB9D-4966B5175A06}">
+<ds:datastoreItem xmlns:ds="http://schemas.openxmlformats.org/officeDocument/2006/customXml" ds:itemID="{5132A160-76AB-4B36-8CC9-B57D938B720D}">
   <ds:schemaRefs>
     <ds:schemaRef ds:uri="http://schemas.openxmlformats.org/officeDocument/2006/bibliography"/>
   </ds:schemaRefs>

</xml_diff>

<commit_message>
SE AGREGAN PDF DE ENTREGAS
</commit_message>
<xml_diff>
--- a/DOCUMENTOS FINALES/Entregas/DIAGRAMA DE ACTIVIDADES.docx
+++ b/DOCUMENTOS FINALES/Entregas/DIAGRAMA DE ACTIVIDADES.docx
@@ -10,6 +10,8 @@
           <w:szCs w:val="24"/>
         </w:rPr>
       </w:pPr>
+      <w:bookmarkStart w:id="0" w:name="_GoBack"/>
+      <w:bookmarkEnd w:id="0"/>
     </w:p>
     <w:p>
       <w:pPr>
@@ -496,8 +498,6 @@
         </w:rPr>
         <w:t>30</w:t>
       </w:r>
-      <w:bookmarkStart w:id="0" w:name="_GoBack"/>
-      <w:bookmarkEnd w:id="0"/>
       <w:r>
         <w:rPr>
           <w:rFonts w:ascii="Arial" w:hAnsi="Arial" w:cs="Arial"/>
@@ -961,7 +961,7 @@
             <w:noProof/>
             <w:webHidden/>
           </w:rPr>
-          <w:t>7</w:t>
+          <w:t>6</w:t>
         </w:r>
         <w:r>
           <w:rPr>
@@ -3191,7 +3191,7 @@
 </file>
 
 <file path=customXml/itemProps1.xml><?xml version="1.0" encoding="utf-8"?>
-<ds:datastoreItem xmlns:ds="http://schemas.openxmlformats.org/officeDocument/2006/customXml" ds:itemID="{5132A160-76AB-4B36-8CC9-B57D938B720D}">
+<ds:datastoreItem xmlns:ds="http://schemas.openxmlformats.org/officeDocument/2006/customXml" ds:itemID="{113F1AA0-96E5-4EEC-A779-CB1448CABB06}">
   <ds:schemaRefs>
     <ds:schemaRef ds:uri="http://schemas.openxmlformats.org/officeDocument/2006/bibliography"/>
   </ds:schemaRefs>

</xml_diff>